<commit_message>
Front end and js selection
</commit_message>
<xml_diff>
--- a/Podklady.docx
+++ b/Podklady.docx
@@ -44,7 +44,35 @@
       </w:r>
       <w:r>
         <w:tab/>
-        <w:t>- velocity templatovací Framework, sass and compass css frameworks, velocity variables, dědičnost parent theme</w:t>
+        <w:t xml:space="preserve">- velocity templatovací Framework, sass and compass css frameworks, velocity </w:t>
+      </w:r>
+    </w:p>
+    <w:p>
+      <w:pPr>
+        <w:pStyle w:val="Odstavecseseznamem"/>
+      </w:pPr>
+      <w:r>
+        <w:t>variables, dědičnost parent theme</w:t>
+      </w:r>
+    </w:p>
+    <w:p>
+      <w:pPr>
+        <w:pStyle w:val="Odstavecseseznamem"/>
+        <w:numPr>
+          <w:ilvl w:val="0"/>
+          <w:numId w:val="1"/>
+        </w:numPr>
+      </w:pPr>
+      <w:r>
+        <w:t>Přidání vlastní</w:t>
+      </w:r>
+      <w:r>
+        <w:t>ch</w:t>
+      </w:r>
+      <w:bookmarkStart w:id="0" w:name="_GoBack"/>
+      <w:bookmarkEnd w:id="0"/>
+      <w:r>
+        <w:t xml:space="preserve"> JS libraries</w:t>
       </w:r>
     </w:p>
     <w:p>
@@ -134,7 +162,19 @@
           <w:rPr>
             <w:rStyle w:val="Hypertextovodkaz"/>
           </w:rPr>
-          <w:t>http://www.liferay.com/products/liferay-portal/tech-specs</w:t>
+          <w:t>http://www.liferay.com/products/liferay-port</w:t>
+        </w:r>
+        <w:r>
+          <w:rPr>
+            <w:rStyle w:val="Hypertextovodkaz"/>
+          </w:rPr>
+          <w:t>a</w:t>
+        </w:r>
+        <w:r>
+          <w:rPr>
+            <w:rStyle w:val="Hypertextovodkaz"/>
+          </w:rPr>
+          <w:t>l/tech-specs</w:t>
         </w:r>
       </w:hyperlink>
     </w:p>
@@ -307,9 +347,217 @@
       <w:r>
         <w:t xml:space="preserve"> build-db  pouze create je povolen alter je nutné dělat ručně..</w:t>
       </w:r>
-      <w:bookmarkStart w:id="0" w:name="_GoBack"/>
-      <w:bookmarkEnd w:id="0"/>
-    </w:p>
+    </w:p>
+    <w:p>
+      <w:pPr>
+        <w:pStyle w:val="Odstavecseseznamem"/>
+        <w:numPr>
+          <w:ilvl w:val="0"/>
+          <w:numId w:val="1"/>
+        </w:numPr>
+      </w:pPr>
+      <w:r>
+        <w:t xml:space="preserve">Závislosti, které jsou již obsaženy v portálu, se přidávají pomocí </w:t>
+      </w:r>
+      <w:r>
+        <w:t>liferay-plugin-package.properties</w:t>
+      </w:r>
+    </w:p>
+    <w:p>
+      <w:pPr>
+        <w:pStyle w:val="Odstavecseseznamem"/>
+        <w:numPr>
+          <w:ilvl w:val="0"/>
+          <w:numId w:val="1"/>
+        </w:numPr>
+      </w:pPr>
+      <w:r>
+        <w:t xml:space="preserve">Portal.properties </w:t>
+      </w:r>
+      <w:hyperlink r:id="rId9" w:history="1">
+        <w:r>
+          <w:rPr>
+            <w:rStyle w:val="Hypertextovodkaz"/>
+          </w:rPr>
+          <w:t>https://www.liferay.com/web/nelson.aguayo/blog/-/blogs/recommendations-for-your-portal-ext-properties</w:t>
+        </w:r>
+      </w:hyperlink>
+    </w:p>
+    <w:p>
+      <w:pPr>
+        <w:pStyle w:val="Odstavecseseznamem"/>
+        <w:numPr>
+          <w:ilvl w:val="0"/>
+          <w:numId w:val="1"/>
+        </w:numPr>
+      </w:pPr>
+    </w:p>
+    <w:p>
+      <w:pPr>
+        <w:pStyle w:val="Nadpis2"/>
+      </w:pPr>
+      <w:r>
+        <w:t>Service Builder</w:t>
+      </w:r>
+    </w:p>
+    <w:p>
+      <w:r>
+        <w:t>Pro smazání všech záznamů a přegenerování nového sql (stačí smazat inserty v lportal hsql)</w:t>
+      </w:r>
+    </w:p>
+    <w:p>
+      <w:pPr>
+        <w:tabs>
+          <w:tab w:val="left" w:pos="916"/>
+          <w:tab w:val="left" w:pos="1832"/>
+          <w:tab w:val="left" w:pos="2748"/>
+          <w:tab w:val="left" w:pos="3664"/>
+          <w:tab w:val="left" w:pos="4580"/>
+          <w:tab w:val="left" w:pos="5496"/>
+          <w:tab w:val="left" w:pos="6412"/>
+          <w:tab w:val="left" w:pos="7328"/>
+          <w:tab w:val="left" w:pos="8244"/>
+          <w:tab w:val="left" w:pos="9160"/>
+          <w:tab w:val="left" w:pos="10076"/>
+          <w:tab w:val="left" w:pos="10992"/>
+          <w:tab w:val="left" w:pos="11908"/>
+          <w:tab w:val="left" w:pos="12824"/>
+          <w:tab w:val="left" w:pos="13740"/>
+          <w:tab w:val="left" w:pos="14656"/>
+        </w:tabs>
+        <w:spacing w:after="0" w:line="240" w:lineRule="auto"/>
+        <w:rPr>
+          <w:rFonts w:ascii="Courier New" w:eastAsia="Times New Roman" w:hAnsi="Courier New" w:cs="Courier New"/>
+          <w:sz w:val="20"/>
+          <w:szCs w:val="20"/>
+          <w:lang w:eastAsia="cs-CZ"/>
+        </w:rPr>
+      </w:pPr>
+      <w:r>
+        <w:rPr>
+          <w:rFonts w:ascii="Courier New" w:eastAsia="Times New Roman" w:hAnsi="Courier New" w:cs="Courier New"/>
+          <w:sz w:val="20"/>
+          <w:szCs w:val="20"/>
+          <w:lang w:eastAsia="cs-CZ"/>
+        </w:rPr>
+        <w:t>delete FROM servicecomponent where buildNamespace="&lt;your table namespace&gt;"</w:t>
+      </w:r>
+    </w:p>
+    <w:p>
+      <w:pPr>
+        <w:tabs>
+          <w:tab w:val="left" w:pos="916"/>
+          <w:tab w:val="left" w:pos="1832"/>
+          <w:tab w:val="left" w:pos="2748"/>
+          <w:tab w:val="left" w:pos="3664"/>
+          <w:tab w:val="left" w:pos="4580"/>
+          <w:tab w:val="left" w:pos="5496"/>
+          <w:tab w:val="left" w:pos="6412"/>
+          <w:tab w:val="left" w:pos="7328"/>
+          <w:tab w:val="left" w:pos="8244"/>
+          <w:tab w:val="left" w:pos="9160"/>
+          <w:tab w:val="left" w:pos="10076"/>
+          <w:tab w:val="left" w:pos="10992"/>
+          <w:tab w:val="left" w:pos="11908"/>
+          <w:tab w:val="left" w:pos="12824"/>
+          <w:tab w:val="left" w:pos="13740"/>
+          <w:tab w:val="left" w:pos="14656"/>
+        </w:tabs>
+        <w:spacing w:after="0" w:line="240" w:lineRule="auto"/>
+        <w:rPr>
+          <w:rFonts w:ascii="Courier New" w:eastAsia="Times New Roman" w:hAnsi="Courier New" w:cs="Courier New"/>
+          <w:sz w:val="20"/>
+          <w:szCs w:val="20"/>
+          <w:lang w:eastAsia="cs-CZ"/>
+        </w:rPr>
+      </w:pPr>
+      <w:r>
+        <w:rPr>
+          <w:rFonts w:ascii="Courier New" w:eastAsia="Times New Roman" w:hAnsi="Courier New" w:cs="Courier New"/>
+          <w:sz w:val="20"/>
+          <w:szCs w:val="20"/>
+          <w:lang w:eastAsia="cs-CZ"/>
+        </w:rPr>
+        <w:t>Aby service builder generoval sql je nutné, aby entity neměly jiný než defaultní datasource (liferyDataSource)</w:t>
+      </w:r>
+      <w:r>
+        <w:rPr>
+          <w:rFonts w:ascii="Courier New" w:eastAsia="Times New Roman" w:hAnsi="Courier New" w:cs="Courier New"/>
+          <w:sz w:val="20"/>
+          <w:szCs w:val="20"/>
+          <w:lang w:eastAsia="cs-CZ"/>
+        </w:rPr>
+        <w:t xml:space="preserve"> Entity.isDefaultDataSource (ServiceBuilder)</w:t>
+      </w:r>
+    </w:p>
+    <w:p>
+      <w:pPr>
+        <w:tabs>
+          <w:tab w:val="left" w:pos="916"/>
+          <w:tab w:val="left" w:pos="1832"/>
+          <w:tab w:val="left" w:pos="2748"/>
+          <w:tab w:val="left" w:pos="3664"/>
+          <w:tab w:val="left" w:pos="4580"/>
+          <w:tab w:val="left" w:pos="5496"/>
+          <w:tab w:val="left" w:pos="6412"/>
+          <w:tab w:val="left" w:pos="7328"/>
+          <w:tab w:val="left" w:pos="8244"/>
+          <w:tab w:val="left" w:pos="9160"/>
+          <w:tab w:val="left" w:pos="10076"/>
+          <w:tab w:val="left" w:pos="10992"/>
+          <w:tab w:val="left" w:pos="11908"/>
+          <w:tab w:val="left" w:pos="12824"/>
+          <w:tab w:val="left" w:pos="13740"/>
+          <w:tab w:val="left" w:pos="14656"/>
+        </w:tabs>
+        <w:spacing w:after="0" w:line="240" w:lineRule="auto"/>
+        <w:rPr>
+          <w:rFonts w:ascii="Courier New" w:eastAsia="Times New Roman" w:hAnsi="Courier New" w:cs="Courier New"/>
+          <w:sz w:val="20"/>
+          <w:szCs w:val="20"/>
+          <w:lang w:eastAsia="cs-CZ"/>
+        </w:rPr>
+      </w:pPr>
+    </w:p>
+    <w:p>
+      <w:pPr>
+        <w:tabs>
+          <w:tab w:val="left" w:pos="916"/>
+          <w:tab w:val="left" w:pos="1832"/>
+          <w:tab w:val="left" w:pos="2748"/>
+          <w:tab w:val="left" w:pos="3664"/>
+          <w:tab w:val="left" w:pos="4580"/>
+          <w:tab w:val="left" w:pos="5496"/>
+          <w:tab w:val="left" w:pos="6412"/>
+          <w:tab w:val="left" w:pos="7328"/>
+          <w:tab w:val="left" w:pos="8244"/>
+          <w:tab w:val="left" w:pos="9160"/>
+          <w:tab w:val="left" w:pos="10076"/>
+          <w:tab w:val="left" w:pos="10992"/>
+          <w:tab w:val="left" w:pos="11908"/>
+          <w:tab w:val="left" w:pos="12824"/>
+          <w:tab w:val="left" w:pos="13740"/>
+          <w:tab w:val="left" w:pos="14656"/>
+        </w:tabs>
+        <w:spacing w:after="0" w:line="240" w:lineRule="auto"/>
+        <w:rPr>
+          <w:rFonts w:ascii="Courier New" w:eastAsia="Times New Roman" w:hAnsi="Courier New" w:cs="Courier New"/>
+          <w:sz w:val="20"/>
+          <w:szCs w:val="20"/>
+          <w:lang w:eastAsia="cs-CZ"/>
+        </w:rPr>
+      </w:pPr>
+      <w:r>
+        <w:rPr>
+          <w:rFonts w:ascii="Courier New" w:eastAsia="Times New Roman" w:hAnsi="Courier New" w:cs="Courier New"/>
+          <w:sz w:val="20"/>
+          <w:szCs w:val="20"/>
+          <w:lang w:eastAsia="cs-CZ"/>
+        </w:rPr>
+        <w:t>Service builder by neměl sloužit pro úpravu DB. Měl by zajistit pouze vygenerování servisní vrsty, samotné DB úkony by měly být provedeny DBA.</w:t>
+      </w:r>
+    </w:p>
+    <w:p/>
     <w:sectPr>
       <w:pgSz w:w="11906" w:h="16838"/>
       <w:pgMar w:top="1417" w:right="1417" w:bottom="1417" w:left="1417" w:header="708" w:footer="708" w:gutter="0"/>
@@ -600,6 +848,30 @@
     <w:name w:val="Normal"/>
     <w:qFormat/>
   </w:style>
+  <w:style w:type="paragraph" w:styleId="Nadpis2">
+    <w:name w:val="heading 2"/>
+    <w:basedOn w:val="Normln"/>
+    <w:next w:val="Normln"/>
+    <w:link w:val="Nadpis2Char"/>
+    <w:uiPriority w:val="9"/>
+    <w:unhideWhenUsed/>
+    <w:qFormat/>
+    <w:rsid w:val="0011533A"/>
+    <w:pPr>
+      <w:keepNext/>
+      <w:keepLines/>
+      <w:spacing w:before="200" w:after="0"/>
+      <w:outlineLvl w:val="1"/>
+    </w:pPr>
+    <w:rPr>
+      <w:rFonts w:asciiTheme="majorHAnsi" w:eastAsiaTheme="majorEastAsia" w:hAnsiTheme="majorHAnsi" w:cstheme="majorBidi"/>
+      <w:b/>
+      <w:bCs/>
+      <w:color w:val="4F81BD" w:themeColor="accent1"/>
+      <w:sz w:val="26"/>
+      <w:szCs w:val="26"/>
+    </w:rPr>
+  </w:style>
   <w:style w:type="character" w:default="1" w:styleId="Standardnpsmoodstavce">
     <w:name w:val="Default Paragraph Font"/>
     <w:uiPriority w:val="1"/>
@@ -646,6 +918,103 @@
     <w:rsid w:val="00EA1AD8"/>
     <w:rPr>
       <w:color w:val="0000FF" w:themeColor="hyperlink"/>
+      <w:u w:val="single"/>
+    </w:rPr>
+  </w:style>
+  <w:style w:type="character" w:customStyle="1" w:styleId="Nadpis2Char">
+    <w:name w:val="Nadpis 2 Char"/>
+    <w:basedOn w:val="Standardnpsmoodstavce"/>
+    <w:link w:val="Nadpis2"/>
+    <w:uiPriority w:val="9"/>
+    <w:rsid w:val="0011533A"/>
+    <w:rPr>
+      <w:rFonts w:asciiTheme="majorHAnsi" w:eastAsiaTheme="majorEastAsia" w:hAnsiTheme="majorHAnsi" w:cstheme="majorBidi"/>
+      <w:b/>
+      <w:bCs/>
+      <w:color w:val="4F81BD" w:themeColor="accent1"/>
+      <w:sz w:val="26"/>
+      <w:szCs w:val="26"/>
+    </w:rPr>
+  </w:style>
+  <w:style w:type="paragraph" w:styleId="FormtovanvHTML">
+    <w:name w:val="HTML Preformatted"/>
+    <w:basedOn w:val="Normln"/>
+    <w:link w:val="FormtovanvHTMLChar"/>
+    <w:uiPriority w:val="99"/>
+    <w:semiHidden/>
+    <w:unhideWhenUsed/>
+    <w:rsid w:val="0011533A"/>
+    <w:pPr>
+      <w:tabs>
+        <w:tab w:val="left" w:pos="916"/>
+        <w:tab w:val="left" w:pos="1832"/>
+        <w:tab w:val="left" w:pos="2748"/>
+        <w:tab w:val="left" w:pos="3664"/>
+        <w:tab w:val="left" w:pos="4580"/>
+        <w:tab w:val="left" w:pos="5496"/>
+        <w:tab w:val="left" w:pos="6412"/>
+        <w:tab w:val="left" w:pos="7328"/>
+        <w:tab w:val="left" w:pos="8244"/>
+        <w:tab w:val="left" w:pos="9160"/>
+        <w:tab w:val="left" w:pos="10076"/>
+        <w:tab w:val="left" w:pos="10992"/>
+        <w:tab w:val="left" w:pos="11908"/>
+        <w:tab w:val="left" w:pos="12824"/>
+        <w:tab w:val="left" w:pos="13740"/>
+        <w:tab w:val="left" w:pos="14656"/>
+      </w:tabs>
+      <w:spacing w:after="0" w:line="240" w:lineRule="auto"/>
+    </w:pPr>
+    <w:rPr>
+      <w:rFonts w:ascii="Courier New" w:eastAsia="Times New Roman" w:hAnsi="Courier New" w:cs="Courier New"/>
+      <w:sz w:val="20"/>
+      <w:szCs w:val="20"/>
+      <w:lang w:eastAsia="cs-CZ"/>
+    </w:rPr>
+  </w:style>
+  <w:style w:type="character" w:customStyle="1" w:styleId="FormtovanvHTMLChar">
+    <w:name w:val="Formátovaný v HTML Char"/>
+    <w:basedOn w:val="Standardnpsmoodstavce"/>
+    <w:link w:val="FormtovanvHTML"/>
+    <w:uiPriority w:val="99"/>
+    <w:semiHidden/>
+    <w:rsid w:val="0011533A"/>
+    <w:rPr>
+      <w:rFonts w:ascii="Courier New" w:eastAsia="Times New Roman" w:hAnsi="Courier New" w:cs="Courier New"/>
+      <w:sz w:val="20"/>
+      <w:szCs w:val="20"/>
+      <w:lang w:eastAsia="cs-CZ"/>
+    </w:rPr>
+  </w:style>
+  <w:style w:type="character" w:customStyle="1" w:styleId="kwd">
+    <w:name w:val="kwd"/>
+    <w:basedOn w:val="Standardnpsmoodstavce"/>
+    <w:rsid w:val="0011533A"/>
+  </w:style>
+  <w:style w:type="character" w:customStyle="1" w:styleId="pln">
+    <w:name w:val="pln"/>
+    <w:basedOn w:val="Standardnpsmoodstavce"/>
+    <w:rsid w:val="0011533A"/>
+  </w:style>
+  <w:style w:type="character" w:customStyle="1" w:styleId="pun">
+    <w:name w:val="pun"/>
+    <w:basedOn w:val="Standardnpsmoodstavce"/>
+    <w:rsid w:val="0011533A"/>
+  </w:style>
+  <w:style w:type="character" w:customStyle="1" w:styleId="str">
+    <w:name w:val="str"/>
+    <w:basedOn w:val="Standardnpsmoodstavce"/>
+    <w:rsid w:val="0011533A"/>
+  </w:style>
+  <w:style w:type="character" w:styleId="Sledovanodkaz">
+    <w:name w:val="FollowedHyperlink"/>
+    <w:basedOn w:val="Standardnpsmoodstavce"/>
+    <w:uiPriority w:val="99"/>
+    <w:semiHidden/>
+    <w:unhideWhenUsed/>
+    <w:rsid w:val="007A577F"/>
+    <w:rPr>
+      <w:color w:val="800080" w:themeColor="followedHyperlink"/>
       <w:u w:val="single"/>
     </w:rPr>
   </w:style>
@@ -812,6 +1181,30 @@
     <w:name w:val="Normal"/>
     <w:qFormat/>
   </w:style>
+  <w:style w:type="paragraph" w:styleId="Nadpis2">
+    <w:name w:val="heading 2"/>
+    <w:basedOn w:val="Normln"/>
+    <w:next w:val="Normln"/>
+    <w:link w:val="Nadpis2Char"/>
+    <w:uiPriority w:val="9"/>
+    <w:unhideWhenUsed/>
+    <w:qFormat/>
+    <w:rsid w:val="0011533A"/>
+    <w:pPr>
+      <w:keepNext/>
+      <w:keepLines/>
+      <w:spacing w:before="200" w:after="0"/>
+      <w:outlineLvl w:val="1"/>
+    </w:pPr>
+    <w:rPr>
+      <w:rFonts w:asciiTheme="majorHAnsi" w:eastAsiaTheme="majorEastAsia" w:hAnsiTheme="majorHAnsi" w:cstheme="majorBidi"/>
+      <w:b/>
+      <w:bCs/>
+      <w:color w:val="4F81BD" w:themeColor="accent1"/>
+      <w:sz w:val="26"/>
+      <w:szCs w:val="26"/>
+    </w:rPr>
+  </w:style>
   <w:style w:type="character" w:default="1" w:styleId="Standardnpsmoodstavce">
     <w:name w:val="Default Paragraph Font"/>
     <w:uiPriority w:val="1"/>
@@ -858,6 +1251,103 @@
     <w:rsid w:val="00EA1AD8"/>
     <w:rPr>
       <w:color w:val="0000FF" w:themeColor="hyperlink"/>
+      <w:u w:val="single"/>
+    </w:rPr>
+  </w:style>
+  <w:style w:type="character" w:customStyle="1" w:styleId="Nadpis2Char">
+    <w:name w:val="Nadpis 2 Char"/>
+    <w:basedOn w:val="Standardnpsmoodstavce"/>
+    <w:link w:val="Nadpis2"/>
+    <w:uiPriority w:val="9"/>
+    <w:rsid w:val="0011533A"/>
+    <w:rPr>
+      <w:rFonts w:asciiTheme="majorHAnsi" w:eastAsiaTheme="majorEastAsia" w:hAnsiTheme="majorHAnsi" w:cstheme="majorBidi"/>
+      <w:b/>
+      <w:bCs/>
+      <w:color w:val="4F81BD" w:themeColor="accent1"/>
+      <w:sz w:val="26"/>
+      <w:szCs w:val="26"/>
+    </w:rPr>
+  </w:style>
+  <w:style w:type="paragraph" w:styleId="FormtovanvHTML">
+    <w:name w:val="HTML Preformatted"/>
+    <w:basedOn w:val="Normln"/>
+    <w:link w:val="FormtovanvHTMLChar"/>
+    <w:uiPriority w:val="99"/>
+    <w:semiHidden/>
+    <w:unhideWhenUsed/>
+    <w:rsid w:val="0011533A"/>
+    <w:pPr>
+      <w:tabs>
+        <w:tab w:val="left" w:pos="916"/>
+        <w:tab w:val="left" w:pos="1832"/>
+        <w:tab w:val="left" w:pos="2748"/>
+        <w:tab w:val="left" w:pos="3664"/>
+        <w:tab w:val="left" w:pos="4580"/>
+        <w:tab w:val="left" w:pos="5496"/>
+        <w:tab w:val="left" w:pos="6412"/>
+        <w:tab w:val="left" w:pos="7328"/>
+        <w:tab w:val="left" w:pos="8244"/>
+        <w:tab w:val="left" w:pos="9160"/>
+        <w:tab w:val="left" w:pos="10076"/>
+        <w:tab w:val="left" w:pos="10992"/>
+        <w:tab w:val="left" w:pos="11908"/>
+        <w:tab w:val="left" w:pos="12824"/>
+        <w:tab w:val="left" w:pos="13740"/>
+        <w:tab w:val="left" w:pos="14656"/>
+      </w:tabs>
+      <w:spacing w:after="0" w:line="240" w:lineRule="auto"/>
+    </w:pPr>
+    <w:rPr>
+      <w:rFonts w:ascii="Courier New" w:eastAsia="Times New Roman" w:hAnsi="Courier New" w:cs="Courier New"/>
+      <w:sz w:val="20"/>
+      <w:szCs w:val="20"/>
+      <w:lang w:eastAsia="cs-CZ"/>
+    </w:rPr>
+  </w:style>
+  <w:style w:type="character" w:customStyle="1" w:styleId="FormtovanvHTMLChar">
+    <w:name w:val="Formátovaný v HTML Char"/>
+    <w:basedOn w:val="Standardnpsmoodstavce"/>
+    <w:link w:val="FormtovanvHTML"/>
+    <w:uiPriority w:val="99"/>
+    <w:semiHidden/>
+    <w:rsid w:val="0011533A"/>
+    <w:rPr>
+      <w:rFonts w:ascii="Courier New" w:eastAsia="Times New Roman" w:hAnsi="Courier New" w:cs="Courier New"/>
+      <w:sz w:val="20"/>
+      <w:szCs w:val="20"/>
+      <w:lang w:eastAsia="cs-CZ"/>
+    </w:rPr>
+  </w:style>
+  <w:style w:type="character" w:customStyle="1" w:styleId="kwd">
+    <w:name w:val="kwd"/>
+    <w:basedOn w:val="Standardnpsmoodstavce"/>
+    <w:rsid w:val="0011533A"/>
+  </w:style>
+  <w:style w:type="character" w:customStyle="1" w:styleId="pln">
+    <w:name w:val="pln"/>
+    <w:basedOn w:val="Standardnpsmoodstavce"/>
+    <w:rsid w:val="0011533A"/>
+  </w:style>
+  <w:style w:type="character" w:customStyle="1" w:styleId="pun">
+    <w:name w:val="pun"/>
+    <w:basedOn w:val="Standardnpsmoodstavce"/>
+    <w:rsid w:val="0011533A"/>
+  </w:style>
+  <w:style w:type="character" w:customStyle="1" w:styleId="str">
+    <w:name w:val="str"/>
+    <w:basedOn w:val="Standardnpsmoodstavce"/>
+    <w:rsid w:val="0011533A"/>
+  </w:style>
+  <w:style w:type="character" w:styleId="Sledovanodkaz">
+    <w:name w:val="FollowedHyperlink"/>
+    <w:basedOn w:val="Standardnpsmoodstavce"/>
+    <w:uiPriority w:val="99"/>
+    <w:semiHidden/>
+    <w:unhideWhenUsed/>
+    <w:rsid w:val="007A577F"/>
+    <w:rPr>
+      <w:color w:val="800080" w:themeColor="followedHyperlink"/>
       <w:u w:val="single"/>
     </w:rPr>
   </w:style>

</xml_diff>